<commit_message>
upgrade evidencia individual e grupal 1.4, 1.5 ingles
</commit_message>
<xml_diff>
--- a/Fase 1/Evidencias Individuales/Caycho_Kiara_1.1_APT122_AutoevaluacionCompetenciasFase1.docx
+++ b/Fase 1/Evidencias Individuales/Caycho_Kiara_1.1_APT122_AutoevaluacionCompetenciasFase1.docx
@@ -3211,30 +3211,30 @@
             </w:pPr>
             <w:r>
               <w:rPr>
+                <w:rtl w:val="0"/>
+              </w:rPr>
+            </w:r>
+          </w:p>
+        </w:tc>
+        <w:tc>
+          <w:tcPr/>
+          <w:p>
+            <w:pPr>
+              <w:jc w:val="center"/>
+              <w:rPr>
+                <w:b w:val="1"/>
+                <w:sz w:val="18"/>
+                <w:szCs w:val="18"/>
+              </w:rPr>
+            </w:pPr>
+            <w:r>
+              <w:rPr>
                 <w:b w:val="1"/>
                 <w:sz w:val="18"/>
                 <w:szCs w:val="18"/>
                 <w:rtl w:val="0"/>
               </w:rPr>
               <w:t xml:space="preserve">x</w:t>
-            </w:r>
-          </w:p>
-        </w:tc>
-        <w:tc>
-          <w:tcPr/>
-          <w:p>
-            <w:pPr>
-              <w:jc w:val="center"/>
-              <w:rPr>
-                <w:b w:val="1"/>
-                <w:sz w:val="18"/>
-                <w:szCs w:val="18"/>
-              </w:rPr>
-            </w:pPr>
-            <w:r>
-              <w:rPr>
-                <w:rtl w:val="0"/>
-              </w:rPr>
             </w:r>
           </w:p>
         </w:tc>
@@ -3636,7 +3636,7 @@
         </w:pBdr>
         <w:shd w:fill="auto" w:val="clear"/>
         <w:spacing w:after="160" w:before="0" w:line="259" w:lineRule="auto"/>
-        <w:ind w:left="435" w:right="0" w:firstLine="0"/>
+        <w:ind w:left="0" w:right="0" w:firstLine="0"/>
         <w:jc w:val="left"/>
         <w:rPr>
           <w:rFonts w:ascii="Calibri" w:cs="Calibri" w:eastAsia="Calibri" w:hAnsi="Calibri"/>
@@ -4268,12 +4268,12 @@
               <wp:inline distB="0" distT="0" distL="0" distR="0">
                 <wp:extent cx="1996440" cy="428625"/>
                 <wp:effectExtent b="0" l="0" r="0" t="0"/>
-                <wp:docPr descr="http://www.duoc.cl/normasgraficas/normasgraficas/marca-duoc/6logo-fondo-transparente/fondo-transparente.png" id="34" name="image3.png"/>
+                <wp:docPr descr="http://www.duoc.cl/normasgraficas/normasgraficas/marca-duoc/6logo-fondo-transparente/fondo-transparente.png" id="34" name="image1.png"/>
                 <a:graphic>
                   <a:graphicData uri="http://schemas.openxmlformats.org/drawingml/2006/picture">
                     <pic:pic>
                       <pic:nvPicPr>
-                        <pic:cNvPr descr="http://www.duoc.cl/normasgraficas/normasgraficas/marca-duoc/6logo-fondo-transparente/fondo-transparente.png" id="0" name="image3.png"/>
+                        <pic:cNvPr descr="http://www.duoc.cl/normasgraficas/normasgraficas/marca-duoc/6logo-fondo-transparente/fondo-transparente.png" id="0" name="image1.png"/>
                         <pic:cNvPicPr preferRelativeResize="0"/>
                       </pic:nvPicPr>
                       <pic:blipFill>
@@ -4453,12 +4453,12 @@
               <wp:inline distB="0" distT="0" distL="0" distR="0">
                 <wp:extent cx="363448" cy="578253"/>
                 <wp:effectExtent b="0" l="0" r="0" t="0"/>
-                <wp:docPr id="36" name="image2.png"/>
+                <wp:docPr id="36" name="image3.png"/>
                 <a:graphic>
                   <a:graphicData uri="http://schemas.openxmlformats.org/drawingml/2006/picture">
                     <pic:pic>
                       <pic:nvPicPr>
-                        <pic:cNvPr id="0" name="image2.png"/>
+                        <pic:cNvPr id="0" name="image3.png"/>
                         <pic:cNvPicPr preferRelativeResize="0"/>
                       </pic:nvPicPr>
                       <pic:blipFill>
@@ -4605,12 +4605,12 @@
               <wp:inline distB="0" distT="0" distL="0" distR="0">
                 <wp:extent cx="1908834" cy="470407"/>
                 <wp:effectExtent b="0" l="0" r="0" t="0"/>
-                <wp:docPr id="35" name="image1.png"/>
+                <wp:docPr id="35" name="image2.png"/>
                 <a:graphic>
                   <a:graphicData uri="http://schemas.openxmlformats.org/drawingml/2006/picture">
                     <pic:pic>
                       <pic:nvPicPr>
-                        <pic:cNvPr id="0" name="image1.png"/>
+                        <pic:cNvPr id="0" name="image2.png"/>
                         <pic:cNvPicPr preferRelativeResize="0"/>
                       </pic:nvPicPr>
                       <pic:blipFill>

</xml_diff>